<commit_message>
new file added to file1.docxx
</commit_message>
<xml_diff>
--- a/file1.docx
+++ b/file1.docx
@@ -8,6 +8,35 @@
           <w:lang w:val="en-US"/>
         </w:rPr>
       </w:pPr>
+    </w:p>
+    <w:p>
+      <w:pPr>
+        <w:rPr>
+          <w:lang w:val="en-US"/>
+        </w:rPr>
+      </w:pPr>
+      <w:r>
+        <w:rPr>
+          <w:lang w:val="en-US"/>
+        </w:rPr>
+        <w:t xml:space="preserve">Hi welcome to </w:t>
+      </w:r>
+      <w:proofErr w:type="spellStart"/>
+      <w:r>
+        <w:rPr>
+          <w:lang w:val="en-US"/>
+        </w:rPr>
+        <w:t>git</w:t>
+      </w:r>
+      <w:proofErr w:type="spellEnd"/>
+      <w:r>
+        <w:rPr>
+          <w:lang w:val="en-US"/>
+        </w:rPr>
+        <w:t xml:space="preserve"> hub </w:t>
+      </w:r>
+      <w:bookmarkStart w:id="0" w:name="_GoBack"/>
+      <w:bookmarkEnd w:id="0"/>
       <w:r>
         <w:rPr>
           <w:lang w:val="en-US"/>
@@ -28,8 +57,6 @@
         </w:rPr>
         <w:t xml:space="preserve"> example file</w:t>
       </w:r>
-      <w:bookmarkStart w:id="0" w:name="_GoBack"/>
-      <w:bookmarkEnd w:id="0"/>
     </w:p>
     <w:sectPr>
       <w:pgSz w:w="11906" w:h="16838"/>

</xml_diff>